<commit_message>
2. automatizált teszt gyakorlati óra
</commit_message>
<xml_diff>
--- a/Feature.file.docx
+++ b/Feature.file.docx
@@ -828,40 +828,607 @@
         <w:rPr>
           <w:color w:val="000000"/>
         </w:rPr>
-        <w:t xml:space="preserve"> failed".'</w:t>
-      </w:r>
-    </w:p>
-    <w:p>
-      <w:pPr>
-        <w:pStyle w:val="normal"/>
-        <w:widowControl w:val="0"/>
-        <w:pBdr>
-          <w:top w:val="nil"/>
-          <w:left w:val="nil"/>
-          <w:bottom w:val="nil"/>
-          <w:right w:val="nil"/>
-          <w:between w:val="nil"/>
-        </w:pBdr>
-        <w:rPr>
-          <w:color w:val="000000"/>
-        </w:rPr>
-      </w:pPr>
-    </w:p>
-    <w:p>
-      <w:pPr>
-        <w:pStyle w:val="normal"/>
-        <w:widowControl w:val="0"/>
-        <w:pBdr>
-          <w:top w:val="nil"/>
-          <w:left w:val="nil"/>
-          <w:bottom w:val="nil"/>
-          <w:right w:val="nil"/>
-          <w:between w:val="nil"/>
-        </w:pBdr>
-        <w:rPr>
-          <w:color w:val="000000"/>
-        </w:rPr>
-      </w:pPr>
+        <w:t xml:space="preserve"> </w:t>
+      </w:r>
+      <w:proofErr w:type="spellStart"/>
+      <w:r>
+        <w:rPr>
+          <w:color w:val="000000"/>
+        </w:rPr>
+        <w:t>failed</w:t>
+      </w:r>
+      <w:proofErr w:type="spellEnd"/>
+      <w:r>
+        <w:rPr>
+          <w:color w:val="000000"/>
+        </w:rPr>
+        <w:t>".'</w:t>
+      </w:r>
+    </w:p>
+    <w:p>
+      <w:pPr>
+        <w:pStyle w:val="normal"/>
+        <w:widowControl w:val="0"/>
+        <w:pBdr>
+          <w:top w:val="nil"/>
+          <w:left w:val="nil"/>
+          <w:bottom w:val="nil"/>
+          <w:right w:val="nil"/>
+          <w:between w:val="nil"/>
+        </w:pBdr>
+        <w:rPr>
+          <w:color w:val="000000"/>
+        </w:rPr>
+      </w:pPr>
+    </w:p>
+    <w:p>
+      <w:pPr>
+        <w:pStyle w:val="normal"/>
+        <w:widowControl w:val="0"/>
+        <w:pBdr>
+          <w:top w:val="nil"/>
+          <w:left w:val="nil"/>
+          <w:bottom w:val="nil"/>
+          <w:right w:val="nil"/>
+          <w:between w:val="nil"/>
+        </w:pBdr>
+        <w:rPr>
+          <w:color w:val="000000"/>
+          <w:u w:val="single"/>
+        </w:rPr>
+      </w:pPr>
+      <w:r>
+        <w:rPr>
+          <w:b/>
+          <w:color w:val="000000"/>
+          <w:u w:val="single"/>
+        </w:rPr>
+        <w:t>TC3:</w:t>
+      </w:r>
+      <w:r>
+        <w:rPr>
+          <w:color w:val="000000"/>
+          <w:u w:val="single"/>
+        </w:rPr>
+        <w:t xml:space="preserve"> Regisztráció</w:t>
+      </w:r>
+    </w:p>
+    <w:p>
+      <w:pPr>
+        <w:pStyle w:val="normal"/>
+        <w:widowControl w:val="0"/>
+        <w:pBdr>
+          <w:top w:val="nil"/>
+          <w:left w:val="nil"/>
+          <w:bottom w:val="nil"/>
+          <w:right w:val="nil"/>
+          <w:between w:val="nil"/>
+        </w:pBdr>
+        <w:rPr>
+          <w:color w:val="000000"/>
+        </w:rPr>
+      </w:pPr>
+      <w:proofErr w:type="spellStart"/>
+      <w:r>
+        <w:rPr>
+          <w:b/>
+          <w:color w:val="000000"/>
+        </w:rPr>
+        <w:t>given</w:t>
+      </w:r>
+      <w:proofErr w:type="spellEnd"/>
+      <w:r>
+        <w:rPr>
+          <w:b/>
+          <w:color w:val="000000"/>
+        </w:rPr>
+        <w:t>:</w:t>
+      </w:r>
+      <w:r>
+        <w:rPr>
+          <w:color w:val="000000"/>
+        </w:rPr>
+        <w:t xml:space="preserve"> </w:t>
+      </w:r>
+      <w:r>
+        <w:rPr>
+          <w:color w:val="000000"/>
+        </w:rPr>
+        <w:t>'Bejelentkező felületre navigálok</w:t>
+      </w:r>
+      <w:r>
+        <w:rPr>
+          <w:color w:val="000000"/>
+        </w:rPr>
+        <w:t>.</w:t>
+      </w:r>
+      <w:r>
+        <w:rPr>
+          <w:color w:val="000000"/>
+        </w:rPr>
+        <w:t>'</w:t>
+      </w:r>
+    </w:p>
+    <w:p>
+      <w:pPr>
+        <w:pStyle w:val="normal"/>
+        <w:widowControl w:val="0"/>
+        <w:pBdr>
+          <w:top w:val="nil"/>
+          <w:left w:val="nil"/>
+          <w:bottom w:val="nil"/>
+          <w:right w:val="nil"/>
+          <w:between w:val="nil"/>
+        </w:pBdr>
+        <w:rPr>
+          <w:color w:val="000000"/>
+        </w:rPr>
+      </w:pPr>
+      <w:proofErr w:type="spellStart"/>
+      <w:r>
+        <w:rPr>
+          <w:b/>
+          <w:color w:val="000000"/>
+        </w:rPr>
+        <w:t>when</w:t>
+      </w:r>
+      <w:proofErr w:type="spellEnd"/>
+      <w:r>
+        <w:rPr>
+          <w:b/>
+          <w:color w:val="000000"/>
+        </w:rPr>
+        <w:t>:</w:t>
+      </w:r>
+      <w:r>
+        <w:rPr>
+          <w:color w:val="000000"/>
+        </w:rPr>
+        <w:t xml:space="preserve"> 'Kitöltöm „CREATE AN ACCOUNT” blokkban az „</w:t>
+      </w:r>
+      <w:r>
+        <w:t xml:space="preserve">Email </w:t>
+      </w:r>
+      <w:proofErr w:type="spellStart"/>
+      <w:r>
+        <w:t>address</w:t>
+      </w:r>
+      <w:proofErr w:type="spellEnd"/>
+      <w:r>
+        <w:rPr>
+          <w:color w:val="000000"/>
+        </w:rPr>
+        <w:t>” mezőt egy még nem regisztrált email címmel és a „</w:t>
+      </w:r>
+      <w:proofErr w:type="spellStart"/>
+      <w:r>
+        <w:rPr>
+          <w:color w:val="000000"/>
+        </w:rPr>
+        <w:t>Create</w:t>
+      </w:r>
+      <w:proofErr w:type="spellEnd"/>
+      <w:r>
+        <w:rPr>
+          <w:color w:val="000000"/>
+        </w:rPr>
+        <w:t xml:space="preserve"> an account ” funkciógombra kattintok.'</w:t>
+      </w:r>
+    </w:p>
+    <w:p>
+      <w:pPr>
+        <w:pStyle w:val="normal"/>
+        <w:widowControl w:val="0"/>
+        <w:pBdr>
+          <w:top w:val="nil"/>
+          <w:left w:val="nil"/>
+          <w:bottom w:val="nil"/>
+          <w:right w:val="nil"/>
+          <w:between w:val="nil"/>
+        </w:pBdr>
+        <w:rPr>
+          <w:color w:val="000000"/>
+        </w:rPr>
+      </w:pPr>
+      <w:proofErr w:type="spellStart"/>
+      <w:r>
+        <w:rPr>
+          <w:b/>
+          <w:color w:val="000000"/>
+        </w:rPr>
+        <w:t>then</w:t>
+      </w:r>
+      <w:proofErr w:type="spellEnd"/>
+      <w:r>
+        <w:rPr>
+          <w:b/>
+          <w:color w:val="000000"/>
+        </w:rPr>
+        <w:t>:</w:t>
+      </w:r>
+      <w:r>
+        <w:rPr>
+          <w:color w:val="000000"/>
+        </w:rPr>
+        <w:t xml:space="preserve"> 'Megjelenik a „</w:t>
+      </w:r>
+      <w:proofErr w:type="spellStart"/>
+      <w:r>
+        <w:rPr>
+          <w:color w:val="000000"/>
+        </w:rPr>
+        <w:t>Create</w:t>
+      </w:r>
+      <w:proofErr w:type="spellEnd"/>
+      <w:r>
+        <w:rPr>
+          <w:color w:val="000000"/>
+        </w:rPr>
+        <w:t xml:space="preserve"> an account” űrlap.'</w:t>
+      </w:r>
+    </w:p>
+    <w:p>
+      <w:pPr>
+        <w:pStyle w:val="normal"/>
+        <w:widowControl w:val="0"/>
+        <w:pBdr>
+          <w:top w:val="nil"/>
+          <w:left w:val="nil"/>
+          <w:bottom w:val="nil"/>
+          <w:right w:val="nil"/>
+          <w:between w:val="nil"/>
+        </w:pBdr>
+        <w:rPr>
+          <w:color w:val="000000"/>
+        </w:rPr>
+      </w:pPr>
+      <w:proofErr w:type="spellStart"/>
+      <w:r>
+        <w:rPr>
+          <w:b/>
+          <w:color w:val="000000"/>
+        </w:rPr>
+        <w:t>when</w:t>
+      </w:r>
+      <w:proofErr w:type="spellEnd"/>
+      <w:r>
+        <w:rPr>
+          <w:b/>
+          <w:color w:val="000000"/>
+        </w:rPr>
+        <w:t>:</w:t>
+      </w:r>
+      <w:r>
+        <w:rPr>
+          <w:color w:val="000000"/>
+        </w:rPr>
+        <w:t xml:space="preserve"> ’</w:t>
+      </w:r>
+      <w:proofErr w:type="spellStart"/>
+      <w:r>
+        <w:rPr>
+          <w:color w:val="000000"/>
+        </w:rPr>
+        <w:t>Kitöltöm</w:t>
+      </w:r>
+      <w:proofErr w:type="spellEnd"/>
+      <w:r>
+        <w:rPr>
+          <w:color w:val="000000"/>
+        </w:rPr>
+        <w:t xml:space="preserve"> a „</w:t>
+      </w:r>
+      <w:proofErr w:type="spellStart"/>
+      <w:r>
+        <w:rPr>
+          <w:color w:val="000000"/>
+        </w:rPr>
+        <w:t>Your</w:t>
+      </w:r>
+      <w:proofErr w:type="spellEnd"/>
+      <w:r>
+        <w:rPr>
+          <w:color w:val="000000"/>
+        </w:rPr>
+        <w:t xml:space="preserve"> </w:t>
+      </w:r>
+      <w:proofErr w:type="spellStart"/>
+      <w:r>
+        <w:rPr>
+          <w:color w:val="000000"/>
+        </w:rPr>
+        <w:t>personal</w:t>
+      </w:r>
+      <w:proofErr w:type="spellEnd"/>
+      <w:r>
+        <w:rPr>
+          <w:color w:val="000000"/>
+        </w:rPr>
+        <w:t xml:space="preserve"> </w:t>
+      </w:r>
+      <w:proofErr w:type="spellStart"/>
+      <w:r>
+        <w:rPr>
+          <w:color w:val="000000"/>
+        </w:rPr>
+        <w:t>information</w:t>
+      </w:r>
+      <w:proofErr w:type="spellEnd"/>
+      <w:r>
+        <w:rPr>
+          <w:color w:val="000000"/>
+        </w:rPr>
+        <w:t xml:space="preserve">” blokkban az összes mezőt és </w:t>
+      </w:r>
+      <w:r>
+        <w:rPr>
+          <w:color w:val="000000"/>
+        </w:rPr>
+        <w:t xml:space="preserve">a </w:t>
+      </w:r>
+      <w:r>
+        <w:rPr>
+          <w:color w:val="000000"/>
+        </w:rPr>
+        <w:t>„</w:t>
+      </w:r>
+      <w:proofErr w:type="spellStart"/>
+      <w:r>
+        <w:rPr>
+          <w:color w:val="000000"/>
+        </w:rPr>
+        <w:t>Register</w:t>
+      </w:r>
+      <w:proofErr w:type="spellEnd"/>
+      <w:r>
+        <w:rPr>
+          <w:color w:val="000000"/>
+        </w:rPr>
+        <w:t>” funkciógombra kattintok.’</w:t>
+      </w:r>
+    </w:p>
+    <w:p>
+      <w:pPr>
+        <w:pStyle w:val="normal"/>
+        <w:widowControl w:val="0"/>
+        <w:pBdr>
+          <w:top w:val="nil"/>
+          <w:left w:val="nil"/>
+          <w:bottom w:val="nil"/>
+          <w:right w:val="nil"/>
+          <w:between w:val="nil"/>
+        </w:pBdr>
+        <w:rPr>
+          <w:color w:val="000000"/>
+        </w:rPr>
+      </w:pPr>
+      <w:proofErr w:type="spellStart"/>
+      <w:r>
+        <w:rPr>
+          <w:b/>
+          <w:color w:val="000000"/>
+        </w:rPr>
+        <w:t>then</w:t>
+      </w:r>
+      <w:proofErr w:type="spellEnd"/>
+      <w:r>
+        <w:rPr>
+          <w:b/>
+          <w:color w:val="000000"/>
+        </w:rPr>
+        <w:t>:</w:t>
+      </w:r>
+      <w:r>
+        <w:rPr>
+          <w:color w:val="000000"/>
+        </w:rPr>
+        <w:t xml:space="preserve"> ’</w:t>
+      </w:r>
+      <w:proofErr w:type="spellStart"/>
+      <w:r>
+        <w:rPr>
+          <w:color w:val="000000"/>
+        </w:rPr>
+        <w:t>Megjelenik</w:t>
+      </w:r>
+      <w:proofErr w:type="spellEnd"/>
+      <w:r>
+        <w:rPr>
+          <w:color w:val="000000"/>
+        </w:rPr>
+        <w:t xml:space="preserve"> egy hibaüzenet: „</w:t>
+      </w:r>
+      <w:proofErr w:type="spellStart"/>
+      <w:r>
+        <w:rPr>
+          <w:color w:val="000000"/>
+        </w:rPr>
+        <w:t>There</w:t>
+      </w:r>
+      <w:proofErr w:type="spellEnd"/>
+      <w:r>
+        <w:rPr>
+          <w:color w:val="000000"/>
+        </w:rPr>
+        <w:t xml:space="preserve"> </w:t>
+      </w:r>
+      <w:proofErr w:type="spellStart"/>
+      <w:r>
+        <w:rPr>
+          <w:color w:val="000000"/>
+        </w:rPr>
+        <w:t>are</w:t>
+      </w:r>
+      <w:proofErr w:type="spellEnd"/>
+      <w:r>
+        <w:rPr>
+          <w:color w:val="000000"/>
+        </w:rPr>
+        <w:t xml:space="preserve"> 5 </w:t>
+      </w:r>
+      <w:proofErr w:type="spellStart"/>
+      <w:r>
+        <w:rPr>
+          <w:color w:val="000000"/>
+        </w:rPr>
+        <w:t>errors</w:t>
+      </w:r>
+      <w:proofErr w:type="spellEnd"/>
+      <w:r>
+        <w:rPr>
+          <w:color w:val="000000"/>
+        </w:rPr>
+        <w:t>”.’</w:t>
+      </w:r>
+    </w:p>
+    <w:p>
+      <w:pPr>
+        <w:pStyle w:val="normal"/>
+        <w:widowControl w:val="0"/>
+        <w:pBdr>
+          <w:top w:val="nil"/>
+          <w:left w:val="nil"/>
+          <w:bottom w:val="nil"/>
+          <w:right w:val="nil"/>
+          <w:between w:val="nil"/>
+        </w:pBdr>
+        <w:rPr>
+          <w:color w:val="000000"/>
+        </w:rPr>
+      </w:pPr>
+      <w:proofErr w:type="spellStart"/>
+      <w:r>
+        <w:rPr>
+          <w:b/>
+          <w:color w:val="000000"/>
+        </w:rPr>
+        <w:t>when</w:t>
+      </w:r>
+      <w:proofErr w:type="spellEnd"/>
+      <w:r>
+        <w:rPr>
+          <w:b/>
+          <w:color w:val="000000"/>
+        </w:rPr>
+        <w:t>:</w:t>
+      </w:r>
+      <w:r>
+        <w:rPr>
+          <w:color w:val="000000"/>
+        </w:rPr>
+        <w:t xml:space="preserve"> ’</w:t>
+      </w:r>
+      <w:proofErr w:type="spellStart"/>
+      <w:r>
+        <w:rPr>
+          <w:color w:val="000000"/>
+        </w:rPr>
+        <w:t>Kitöltöm</w:t>
+      </w:r>
+      <w:proofErr w:type="spellEnd"/>
+      <w:r>
+        <w:rPr>
+          <w:color w:val="000000"/>
+        </w:rPr>
+        <w:t xml:space="preserve"> a „</w:t>
+      </w:r>
+      <w:proofErr w:type="spellStart"/>
+      <w:r>
+        <w:rPr>
+          <w:color w:val="000000"/>
+        </w:rPr>
+        <w:t>Your</w:t>
+      </w:r>
+      <w:proofErr w:type="spellEnd"/>
+      <w:r>
+        <w:rPr>
+          <w:color w:val="000000"/>
+        </w:rPr>
+        <w:t xml:space="preserve"> </w:t>
+      </w:r>
+      <w:proofErr w:type="spellStart"/>
+      <w:r>
+        <w:rPr>
+          <w:color w:val="000000"/>
+        </w:rPr>
+        <w:t>address</w:t>
+      </w:r>
+      <w:proofErr w:type="spellEnd"/>
+      <w:r>
+        <w:rPr>
+          <w:color w:val="000000"/>
+        </w:rPr>
+        <w:t>” blokkban az összes mezőt és „</w:t>
+      </w:r>
+      <w:proofErr w:type="spellStart"/>
+      <w:r>
+        <w:rPr>
+          <w:color w:val="000000"/>
+        </w:rPr>
+        <w:t>Register</w:t>
+      </w:r>
+      <w:proofErr w:type="spellEnd"/>
+      <w:r>
+        <w:rPr>
+          <w:color w:val="000000"/>
+        </w:rPr>
+        <w:t>” funkciógombra kattintok.’</w:t>
+      </w:r>
+    </w:p>
+    <w:p>
+      <w:pPr>
+        <w:pStyle w:val="normal"/>
+        <w:widowControl w:val="0"/>
+        <w:pBdr>
+          <w:top w:val="nil"/>
+          <w:left w:val="nil"/>
+          <w:bottom w:val="nil"/>
+          <w:right w:val="nil"/>
+          <w:between w:val="nil"/>
+        </w:pBdr>
+        <w:rPr>
+          <w:color w:val="000000"/>
+        </w:rPr>
+      </w:pPr>
+      <w:proofErr w:type="spellStart"/>
+      <w:r>
+        <w:rPr>
+          <w:b/>
+          <w:color w:val="000000"/>
+        </w:rPr>
+        <w:t>then</w:t>
+      </w:r>
+      <w:proofErr w:type="spellEnd"/>
+      <w:r>
+        <w:rPr>
+          <w:b/>
+          <w:color w:val="000000"/>
+        </w:rPr>
+        <w:t>:</w:t>
+      </w:r>
+      <w:r>
+        <w:rPr>
+          <w:color w:val="000000"/>
+        </w:rPr>
+        <w:t xml:space="preserve"> 'Megjelenik a felhasználó adatai felület: </w:t>
+      </w:r>
+      <w:r>
+        <w:t>“</w:t>
+      </w:r>
+      <w:proofErr w:type="spellStart"/>
+      <w:r>
+        <w:t>My</w:t>
+      </w:r>
+      <w:proofErr w:type="spellEnd"/>
+      <w:r>
+        <w:t xml:space="preserve"> account”.</w:t>
+      </w:r>
+      <w:r>
+        <w:rPr>
+          <w:color w:val="000000"/>
+        </w:rPr>
+        <w:t>'</w:t>
+      </w:r>
     </w:p>
     <w:p>
       <w:pPr>
@@ -1048,12 +1615,13 @@
   <w:style w:type="paragraph" w:default="1" w:styleId="Norml">
     <w:name w:val="Normal"/>
     <w:qFormat/>
+    <w:rsid w:val="00C04EDD"/>
   </w:style>
   <w:style w:type="paragraph" w:styleId="Cmsor1">
     <w:name w:val="heading 1"/>
     <w:basedOn w:val="normal"/>
     <w:next w:val="normal"/>
-    <w:rsid w:val="00EA6305"/>
+    <w:rsid w:val="00DC5BB4"/>
     <w:pPr>
       <w:keepNext/>
       <w:keepLines/>
@@ -1070,7 +1638,7 @@
     <w:name w:val="heading 2"/>
     <w:basedOn w:val="normal"/>
     <w:next w:val="normal"/>
-    <w:rsid w:val="00EA6305"/>
+    <w:rsid w:val="00DC5BB4"/>
     <w:pPr>
       <w:keepNext/>
       <w:keepLines/>
@@ -1087,7 +1655,7 @@
     <w:name w:val="heading 3"/>
     <w:basedOn w:val="normal"/>
     <w:next w:val="normal"/>
-    <w:rsid w:val="00EA6305"/>
+    <w:rsid w:val="00DC5BB4"/>
     <w:pPr>
       <w:keepNext/>
       <w:keepLines/>
@@ -1104,7 +1672,7 @@
     <w:name w:val="heading 4"/>
     <w:basedOn w:val="normal"/>
     <w:next w:val="normal"/>
-    <w:rsid w:val="00EA6305"/>
+    <w:rsid w:val="00DC5BB4"/>
     <w:pPr>
       <w:keepNext/>
       <w:keepLines/>
@@ -1121,7 +1689,7 @@
     <w:name w:val="heading 5"/>
     <w:basedOn w:val="normal"/>
     <w:next w:val="normal"/>
-    <w:rsid w:val="00EA6305"/>
+    <w:rsid w:val="00DC5BB4"/>
     <w:pPr>
       <w:keepNext/>
       <w:keepLines/>
@@ -1136,7 +1704,7 @@
     <w:name w:val="heading 6"/>
     <w:basedOn w:val="normal"/>
     <w:next w:val="normal"/>
-    <w:rsid w:val="00EA6305"/>
+    <w:rsid w:val="00DC5BB4"/>
     <w:pPr>
       <w:keepNext/>
       <w:keepLines/>
@@ -1179,11 +1747,11 @@
   </w:style>
   <w:style w:type="paragraph" w:customStyle="1" w:styleId="normal">
     <w:name w:val="normal"/>
-    <w:rsid w:val="00EA6305"/>
+    <w:rsid w:val="00DC5BB4"/>
   </w:style>
   <w:style w:type="table" w:customStyle="1" w:styleId="TableNormal">
     <w:name w:val="Table Normal"/>
-    <w:rsid w:val="00EA6305"/>
+    <w:rsid w:val="00DC5BB4"/>
     <w:tblPr>
       <w:tblCellMar>
         <w:top w:w="0" w:type="dxa"/>
@@ -1197,7 +1765,7 @@
     <w:name w:val="Title"/>
     <w:basedOn w:val="normal"/>
     <w:next w:val="normal"/>
-    <w:rsid w:val="00EA6305"/>
+    <w:rsid w:val="00DC5BB4"/>
     <w:pPr>
       <w:keepNext/>
       <w:keepLines/>
@@ -1213,7 +1781,7 @@
     <w:name w:val="Subtitle"/>
     <w:basedOn w:val="normal"/>
     <w:next w:val="normal"/>
-    <w:rsid w:val="00EA6305"/>
+    <w:rsid w:val="00DC5BB4"/>
     <w:pPr>
       <w:keepNext/>
       <w:keepLines/>

</xml_diff>